<commit_message>
Hey Levi you had your postgre code in the cs file so I removed it
git-tfs-id: [https://levimmartins.visualstudio.com]$/First Assignment;C39
</commit_message>
<xml_diff>
--- a/Docs/Test Plan.docx
+++ b/Docs/Test Plan.docx
@@ -6,8 +6,6 @@
       <w:pPr>
         <w:pStyle w:val="Title"/>
       </w:pPr>
-      <w:bookmarkStart w:id="0" w:name="_GoBack"/>
-      <w:bookmarkEnd w:id="0"/>
       <w:r>
         <w:t>Test Plan</w:t>
       </w:r>
@@ -414,20 +412,30 @@
           <w:b/>
         </w:rPr>
       </w:pPr>
-      <w:proofErr w:type="spellStart"/>
       <w:r>
         <w:rPr>
           <w:b/>
         </w:rPr>
         <w:lastRenderedPageBreak/>
-        <w:t>Sekuli</w:t>
-      </w:r>
-      <w:proofErr w:type="spellEnd"/>
+        <w:t>Integration</w:t>
+      </w:r>
       <w:r>
         <w:rPr>
           <w:b/>
         </w:rPr>
-        <w:t xml:space="preserve"> Test:</w:t>
+        <w:t xml:space="preserve"> Test</w:t>
+      </w:r>
+      <w:r>
+        <w:rPr>
+          <w:b/>
+        </w:rPr>
+        <w:t xml:space="preserve"> (Selenium)</w:t>
+      </w:r>
+      <w:r>
+        <w:rPr>
+          <w:b/>
+        </w:rPr>
+        <w:t>:</w:t>
       </w:r>
     </w:p>
     <w:p>
@@ -456,7 +464,7 @@
         </w:numPr>
       </w:pPr>
       <w:r>
-        <w:t>Sun Java 6 JRE 32-bit version</w:t>
+        <w:t>Selenium 2.44.0</w:t>
       </w:r>
     </w:p>
     <w:p>
@@ -467,19 +475,99 @@
           <w:numId w:val="4"/>
         </w:numPr>
       </w:pPr>
-      <w:proofErr w:type="spellStart"/>
-      <w:r>
-        <w:t>Sikuli</w:t>
-      </w:r>
-      <w:proofErr w:type="spellEnd"/>
-      <w:r>
-        <w:t xml:space="preserve"> X r930</w:t>
+      <w:r>
+        <w:t>Chrome, Internet Explorer and Firefox Webdrivers</w:t>
       </w:r>
     </w:p>
     <w:p>
       <w:pPr>
         <w:ind w:left="360"/>
       </w:pPr>
+      <w:r>
+        <w:t>For simplicity the integration test was built into the UnitTest Project.</w:t>
+      </w:r>
+    </w:p>
+    <w:p>
+      <w:pPr>
+        <w:ind w:left="360"/>
+        <w:jc w:val="center"/>
+      </w:pPr>
+      <w:r>
+        <w:rPr>
+          <w:noProof/>
+        </w:rPr>
+        <w:drawing>
+          <wp:inline distT="0" distB="0" distL="0" distR="0" wp14:anchorId="05A2A3F7" wp14:editId="35B1128E">
+            <wp:extent cx="3223780" cy="2384327"/>
+            <wp:effectExtent l="0" t="0" r="0" b="0"/>
+            <wp:docPr id="5" name="Picture 5"/>
+            <wp:cNvGraphicFramePr>
+              <a:graphicFrameLocks xmlns:a="http://schemas.openxmlformats.org/drawingml/2006/main" noChangeAspect="1"/>
+            </wp:cNvGraphicFramePr>
+            <a:graphic xmlns:a="http://schemas.openxmlformats.org/drawingml/2006/main">
+              <a:graphicData uri="http://schemas.openxmlformats.org/drawingml/2006/picture">
+                <pic:pic xmlns:pic="http://schemas.openxmlformats.org/drawingml/2006/picture">
+                  <pic:nvPicPr>
+                    <pic:cNvPr id="1" name=""/>
+                    <pic:cNvPicPr/>
+                  </pic:nvPicPr>
+                  <pic:blipFill>
+                    <a:blip r:embed="rId10"/>
+                    <a:stretch>
+                      <a:fillRect/>
+                    </a:stretch>
+                  </pic:blipFill>
+                  <pic:spPr>
+                    <a:xfrm>
+                      <a:off x="0" y="0"/>
+                      <a:ext cx="3234941" cy="2392582"/>
+                    </a:xfrm>
+                    <a:prstGeom prst="rect">
+                      <a:avLst/>
+                    </a:prstGeom>
+                  </pic:spPr>
+                </pic:pic>
+              </a:graphicData>
+            </a:graphic>
+          </wp:inline>
+        </w:drawing>
+      </w:r>
+    </w:p>
+    <w:p>
+      <w:pPr>
+        <w:ind w:left="360"/>
+      </w:pPr>
+    </w:p>
+    <w:p>
+      <w:pPr>
+        <w:pStyle w:val="ListParagraph"/>
+        <w:numPr>
+          <w:ilvl w:val="0"/>
+          <w:numId w:val="7"/>
+        </w:numPr>
+      </w:pPr>
+      <w:r>
+        <w:t>Ensure the project has been published and that the IIS webserver is running</w:t>
+      </w:r>
+    </w:p>
+    <w:p>
+      <w:pPr>
+        <w:pStyle w:val="ListParagraph"/>
+      </w:pPr>
+    </w:p>
+    <w:p>
+      <w:pPr>
+        <w:pStyle w:val="ListParagraph"/>
+        <w:numPr>
+          <w:ilvl w:val="0"/>
+          <w:numId w:val="7"/>
+        </w:numPr>
+      </w:pPr>
+      <w:r>
+        <w:t>Run all or choose the test you would like to run.</w:t>
+      </w:r>
+      <w:bookmarkStart w:id="0" w:name="_GoBack"/>
+      <w:bookmarkEnd w:id="0"/>
     </w:p>
     <w:p/>
     <w:p/>
@@ -989,6 +1077,95 @@
     </w:lvl>
   </w:abstractNum>
   <w:abstractNum w:abstractNumId="5">
+    <w:nsid w:val="652055DC"/>
+    <w:multiLevelType w:val="hybridMultilevel"/>
+    <w:tmpl w:val="993AEC62"/>
+    <w:lvl w:ilvl="0" w:tplc="04090011">
+      <w:start w:val="1"/>
+      <w:numFmt w:val="decimal"/>
+      <w:lvlText w:val="%1)"/>
+      <w:lvlJc w:val="left"/>
+      <w:pPr>
+        <w:ind w:left="720" w:hanging="360"/>
+      </w:pPr>
+      <w:rPr>
+        <w:rFonts w:hint="default"/>
+      </w:rPr>
+    </w:lvl>
+    <w:lvl w:ilvl="1" w:tplc="04090019" w:tentative="1">
+      <w:start w:val="1"/>
+      <w:numFmt w:val="lowerLetter"/>
+      <w:lvlText w:val="%2."/>
+      <w:lvlJc w:val="left"/>
+      <w:pPr>
+        <w:ind w:left="1440" w:hanging="360"/>
+      </w:pPr>
+    </w:lvl>
+    <w:lvl w:ilvl="2" w:tplc="0409001B" w:tentative="1">
+      <w:start w:val="1"/>
+      <w:numFmt w:val="lowerRoman"/>
+      <w:lvlText w:val="%3."/>
+      <w:lvlJc w:val="right"/>
+      <w:pPr>
+        <w:ind w:left="2160" w:hanging="180"/>
+      </w:pPr>
+    </w:lvl>
+    <w:lvl w:ilvl="3" w:tplc="0409000F" w:tentative="1">
+      <w:start w:val="1"/>
+      <w:numFmt w:val="decimal"/>
+      <w:lvlText w:val="%4."/>
+      <w:lvlJc w:val="left"/>
+      <w:pPr>
+        <w:ind w:left="2880" w:hanging="360"/>
+      </w:pPr>
+    </w:lvl>
+    <w:lvl w:ilvl="4" w:tplc="04090019" w:tentative="1">
+      <w:start w:val="1"/>
+      <w:numFmt w:val="lowerLetter"/>
+      <w:lvlText w:val="%5."/>
+      <w:lvlJc w:val="left"/>
+      <w:pPr>
+        <w:ind w:left="3600" w:hanging="360"/>
+      </w:pPr>
+    </w:lvl>
+    <w:lvl w:ilvl="5" w:tplc="0409001B" w:tentative="1">
+      <w:start w:val="1"/>
+      <w:numFmt w:val="lowerRoman"/>
+      <w:lvlText w:val="%6."/>
+      <w:lvlJc w:val="right"/>
+      <w:pPr>
+        <w:ind w:left="4320" w:hanging="180"/>
+      </w:pPr>
+    </w:lvl>
+    <w:lvl w:ilvl="6" w:tplc="0409000F" w:tentative="1">
+      <w:start w:val="1"/>
+      <w:numFmt w:val="decimal"/>
+      <w:lvlText w:val="%7."/>
+      <w:lvlJc w:val="left"/>
+      <w:pPr>
+        <w:ind w:left="5040" w:hanging="360"/>
+      </w:pPr>
+    </w:lvl>
+    <w:lvl w:ilvl="7" w:tplc="04090019" w:tentative="1">
+      <w:start w:val="1"/>
+      <w:numFmt w:val="lowerLetter"/>
+      <w:lvlText w:val="%8."/>
+      <w:lvlJc w:val="left"/>
+      <w:pPr>
+        <w:ind w:left="5760" w:hanging="360"/>
+      </w:pPr>
+    </w:lvl>
+    <w:lvl w:ilvl="8" w:tplc="0409001B" w:tentative="1">
+      <w:start w:val="1"/>
+      <w:numFmt w:val="lowerRoman"/>
+      <w:lvlText w:val="%9."/>
+      <w:lvlJc w:val="right"/>
+      <w:pPr>
+        <w:ind w:left="6480" w:hanging="180"/>
+      </w:pPr>
+    </w:lvl>
+  </w:abstractNum>
+  <w:abstractNum w:abstractNumId="6">
     <w:nsid w:val="70792452"/>
     <w:multiLevelType w:val="hybridMultilevel"/>
     <w:tmpl w:val="804A3488"/>
@@ -1102,7 +1279,7 @@
     </w:lvl>
   </w:abstractNum>
   <w:num w:numId="1">
-    <w:abstractNumId w:val="5"/>
+    <w:abstractNumId w:val="6"/>
   </w:num>
   <w:num w:numId="2">
     <w:abstractNumId w:val="4"/>
@@ -1118,6 +1295,9 @@
   </w:num>
   <w:num w:numId="6">
     <w:abstractNumId w:val="1"/>
+  </w:num>
+  <w:num w:numId="7">
+    <w:abstractNumId w:val="5"/>
   </w:num>
 </w:numbering>
 </file>

</xml_diff>